<commit_message>
Shower plot updated adn Mars meteors plots updated and change in .docx
</commit_message>
<xml_diff>
--- a/Code/DynNestSampl/how_to_run-DynNestSapl_metsim.docx
+++ b/Code/DynNestSampl/how_to_run-DynNestSapl_metsim.docx
@@ -1880,16 +1880,10 @@
       </w:r>
     </w:p>
     <w:p>
-      <w:pPr>
-        <w:rPr>
-          <w:lang w:val="fr-FR"/>
-        </w:rPr>
-      </w:pPr>
-      <w:r>
-        <w:rPr>
-          <w:sz w:val="10"/>
-          <w:szCs w:val="10"/>
-          <w:lang w:val="fr-FR"/>
+      <w:r>
+        <w:rPr>
+          <w:sz w:val="10"/>
+          <w:szCs w:val="10"/>
         </w:rPr>
         <w:t>fps,20,fix</w:t>
       </w:r>
@@ -1927,10 +1921,7 @@
     </w:p>
     <w:p>
       <w:r>
-        <w:t xml:space="preserve">If you </w:t>
-      </w:r>
-      <w:r>
-        <w:t xml:space="preserve">more </w:t>
+        <w:t xml:space="preserve">If you more </w:t>
       </w:r>
       <w:r>
         <w:t xml:space="preserve">flexibility to your simulations you can add more variables to tune with the </w:t>
@@ -2114,27 +2105,28 @@
           <w:sz w:val="18"/>
           <w:szCs w:val="18"/>
         </w:rPr>
-        <w:t xml:space="preserve"> </w:t>
-      </w:r>
-      <w:r>
-        <w:rPr>
-          <w:rFonts w:ascii="Consolas" w:hAnsi="Consolas"/>
+        <w:t xml:space="preserve"> "C:\Users\maxiv\WMPG-repoMAX\Code\DynNestSampl\</w:t>
+      </w:r>
+      <w:r>
+        <w:rPr>
           <w:b/>
           <w:bCs/>
-          <w:color w:val="1F2328"/>
-          <w:sz w:val="18"/>
-          <w:szCs w:val="18"/>
-        </w:rPr>
-        <w:t>"C:\Users\maxiv\WMPG-repoMAX\Code\DynNestSampl\</w:t>
-      </w:r>
-      <w:r>
-        <w:rPr>
+        </w:rPr>
+        <w:t xml:space="preserve"> </w:t>
+      </w:r>
+      <w:proofErr w:type="spellStart"/>
+      <w:r>
+        <w:rPr>
+          <w:rFonts w:ascii="Consolas" w:hAnsi="Consolas"/>
           <w:b/>
           <w:bCs/>
-        </w:rPr>
-        <w:t xml:space="preserve"> </w:t>
-      </w:r>
-      <w:proofErr w:type="spellStart"/>
+          <w:color w:val="1F2328"/>
+          <w:sz w:val="18"/>
+          <w:szCs w:val="18"/>
+        </w:rPr>
+        <w:t>metsim_fragmentation.extraprior</w:t>
+      </w:r>
+      <w:proofErr w:type="spellEnd"/>
       <w:r>
         <w:rPr>
           <w:rFonts w:ascii="Consolas" w:hAnsi="Consolas"/>
@@ -2144,9 +2136,143 @@
           <w:sz w:val="18"/>
           <w:szCs w:val="18"/>
         </w:rPr>
-        <w:t>metsim_fragmentation.extraprior</w:t>
-      </w:r>
-      <w:proofErr w:type="spellEnd"/>
+        <w:t>"</w:t>
+      </w:r>
+    </w:p>
+    <w:p>
+      <w:r>
+        <w:t xml:space="preserve">If need be you can run a new simulations in the same output folder by mentioning -new so it will not mix things </w:t>
+      </w:r>
+      <w:r>
+        <w:t>up</w:t>
+      </w:r>
+      <w:r>
+        <w:t xml:space="preserve"> if you have two dynasty file in the same folder</w:t>
+      </w:r>
+      <w:r>
+        <w:t xml:space="preserve"> </w:t>
+      </w:r>
+      <w:r>
+        <w:rPr>
+          <w:color w:val="FF0000"/>
+        </w:rPr>
+        <w:t xml:space="preserve">but </w:t>
+      </w:r>
+      <w:r>
+        <w:rPr>
+          <w:color w:val="FF0000"/>
+        </w:rPr>
+        <w:t>if there are two dynasty file and you want to continue a simulation it will pick the first one (strongly recommend to use two separate folder for each)</w:t>
+      </w:r>
+    </w:p>
+    <w:p>
+      <w:pPr>
+        <w:rPr>
+          <w:rFonts w:ascii="Consolas" w:hAnsi="Consolas"/>
+          <w:color w:val="1F2328"/>
+          <w:sz w:val="18"/>
+          <w:szCs w:val="18"/>
+        </w:rPr>
+      </w:pPr>
+      <w:r>
+        <w:rPr>
+          <w:rFonts w:ascii="Consolas" w:hAnsi="Consolas"/>
+          <w:color w:val="1F2328"/>
+          <w:sz w:val="18"/>
+          <w:szCs w:val="18"/>
+        </w:rPr>
+        <w:t>python "WMPG-</w:t>
+      </w:r>
+      <w:proofErr w:type="spellStart"/>
+      <w:r>
+        <w:rPr>
+          <w:rFonts w:ascii="Consolas" w:hAnsi="Consolas"/>
+          <w:color w:val="1F2328"/>
+          <w:sz w:val="18"/>
+          <w:szCs w:val="18"/>
+        </w:rPr>
+        <w:t>repoMAX</w:t>
+      </w:r>
+      <w:proofErr w:type="spellEnd"/>
+      <w:r>
+        <w:rPr>
+          <w:rFonts w:ascii="Consolas" w:hAnsi="Consolas"/>
+          <w:color w:val="1F2328"/>
+          <w:sz w:val="18"/>
+          <w:szCs w:val="18"/>
+        </w:rPr>
+        <w:t>\Code\</w:t>
+      </w:r>
+      <w:proofErr w:type="spellStart"/>
+      <w:r>
+        <w:rPr>
+          <w:rFonts w:ascii="Consolas" w:hAnsi="Consolas"/>
+          <w:color w:val="1F2328"/>
+          <w:sz w:val="18"/>
+          <w:szCs w:val="18"/>
+        </w:rPr>
+        <w:t>DynNestSampl</w:t>
+      </w:r>
+      <w:proofErr w:type="spellEnd"/>
+      <w:r>
+        <w:rPr>
+          <w:rFonts w:ascii="Consolas" w:hAnsi="Consolas"/>
+          <w:color w:val="1F2328"/>
+          <w:sz w:val="18"/>
+          <w:szCs w:val="18"/>
+        </w:rPr>
+        <w:t>\DynNestSapl_metsim.py" "C:\Users\maxiv\Documents\INPUT-FOLDER,WMPG-repoMAX\Code\DynNestSampl\DynNestSapl_metsim.py" "C:\Users\maxiv\Documents\INPUT-FOLDER" --</w:t>
+      </w:r>
+      <w:proofErr w:type="spellStart"/>
+      <w:r>
+        <w:rPr>
+          <w:rFonts w:ascii="Consolas" w:hAnsi="Consolas"/>
+          <w:color w:val="1F2328"/>
+          <w:sz w:val="18"/>
+          <w:szCs w:val="18"/>
+        </w:rPr>
+        <w:t>output_dir</w:t>
+      </w:r>
+      <w:proofErr w:type="spellEnd"/>
+      <w:r>
+        <w:rPr>
+          <w:rFonts w:ascii="Consolas" w:hAnsi="Consolas"/>
+          <w:color w:val="1F2328"/>
+          <w:sz w:val="18"/>
+          <w:szCs w:val="18"/>
+        </w:rPr>
+        <w:t xml:space="preserve"> "C:\Users\maxiv\Desktop\OUTPUT-FOLDER" --prior "C:\Users\maxiv\WMPG-repoMAX\Code\DynNestSampl\</w:t>
+      </w:r>
+      <w:r>
+        <w:t xml:space="preserve"> </w:t>
+      </w:r>
+      <w:r>
+        <w:rPr>
+          <w:rFonts w:ascii="Consolas" w:hAnsi="Consolas"/>
+          <w:color w:val="1F2328"/>
+          <w:sz w:val="18"/>
+          <w:szCs w:val="18"/>
+        </w:rPr>
+        <w:t>stony_meteoroid_2frag</w:t>
+      </w:r>
+      <w:r>
+        <w:rPr>
+          <w:rFonts w:ascii="Consolas" w:hAnsi="Consolas"/>
+          <w:color w:val="1F2328"/>
+          <w:sz w:val="18"/>
+          <w:szCs w:val="18"/>
+        </w:rPr>
+        <w:t>.prior"</w:t>
+      </w:r>
+      <w:r>
+        <w:rPr>
+          <w:rFonts w:ascii="Consolas" w:hAnsi="Consolas"/>
+          <w:color w:val="1F2328"/>
+          <w:sz w:val="18"/>
+          <w:szCs w:val="18"/>
+        </w:rPr>
+        <w:t xml:space="preserve"> </w:t>
+      </w:r>
       <w:r>
         <w:rPr>
           <w:rFonts w:ascii="Consolas" w:hAnsi="Consolas"/>
@@ -2156,33 +2282,85 @@
           <w:sz w:val="18"/>
           <w:szCs w:val="18"/>
         </w:rPr>
-        <w:t>"</w:t>
-      </w:r>
-    </w:p>
-    <w:p>
-      <w:r>
-        <w:t xml:space="preserve">If need be you can run a new simulations in the same output folder by mentioning -new so it will not mix things </w:t>
-      </w:r>
-      <w:r>
-        <w:t>up</w:t>
-      </w:r>
-      <w:r>
-        <w:t xml:space="preserve"> if you have two dynasty file in the same folder</w:t>
-      </w:r>
-      <w:r>
-        <w:t xml:space="preserve"> </w:t>
-      </w:r>
-      <w:r>
+        <w:t>-new</w:t>
+      </w:r>
+    </w:p>
+    <w:p>
+      <w:pPr>
         <w:rPr>
           <w:color w:val="FF0000"/>
         </w:rPr>
-        <w:t xml:space="preserve">but </w:t>
+      </w:pPr>
+      <w:r>
+        <w:t xml:space="preserve">If you want to use all the data available you can do so by adding -all </w:t>
       </w:r>
       <w:r>
         <w:rPr>
           <w:color w:val="FF0000"/>
         </w:rPr>
-        <w:t>if there are two dynasty file and you want to continue a simulation it will pick the first one (strongly recommend to use two separate folder for each)</w:t>
+        <w:t xml:space="preserve">but make sure the magnitude are </w:t>
+      </w:r>
+      <w:r>
+        <w:rPr>
+          <w:color w:val="FF0000"/>
+        </w:rPr>
+        <w:t>overlapping</w:t>
+      </w:r>
+      <w:r>
+        <w:rPr>
+          <w:color w:val="FF0000"/>
+        </w:rPr>
+        <w:t xml:space="preserve"> and the declaration are all computed from </w:t>
+      </w:r>
+      <w:r>
+        <w:rPr>
+          <w:color w:val="FF0000"/>
+        </w:rPr>
+        <w:t>t</w:t>
+      </w:r>
+      <w:r>
+        <w:rPr>
+          <w:color w:val="FF0000"/>
+        </w:rPr>
+        <w:t>he same pickle file or</w:t>
+      </w:r>
+      <w:r>
+        <w:rPr>
+          <w:color w:val="FF0000"/>
+        </w:rPr>
+        <w:t xml:space="preserve"> different reference lag will be on top of each other</w:t>
+      </w:r>
+      <w:r>
+        <w:rPr>
+          <w:color w:val="FF0000"/>
+        </w:rPr>
+        <w:t xml:space="preserve"> (i.e. run wmpl.</w:t>
+      </w:r>
+      <w:r>
+        <w:rPr>
+          <w:color w:val="FF0000"/>
+        </w:rPr>
+        <w:t>Formats</w:t>
+      </w:r>
+      <w:r>
+        <w:rPr>
+          <w:color w:val="FF0000"/>
+        </w:rPr>
+        <w:t>.ECSV.py with all the .</w:t>
+      </w:r>
+      <w:proofErr w:type="spellStart"/>
+      <w:r>
+        <w:rPr>
+          <w:color w:val="FF0000"/>
+        </w:rPr>
+        <w:t>ecsv</w:t>
+      </w:r>
+      <w:proofErr w:type="spellEnd"/>
+      <w:r>
+        <w:rPr>
+          <w:color w:val="FF0000"/>
+        </w:rPr>
+        <w:t xml:space="preserve"> files so that you have a .pickle file with the solution with all the camera data combined correctly).</w:t>
       </w:r>
     </w:p>
     <w:p>
@@ -2302,109 +2480,39 @@
           <w:sz w:val="18"/>
           <w:szCs w:val="18"/>
         </w:rPr>
-        <w:t>-new</w:t>
-      </w:r>
-    </w:p>
-    <w:p>
-      <w:pPr>
+        <w:t>-all</w:t>
+      </w:r>
+    </w:p>
+    <w:p>
+      <w:r>
+        <w:t xml:space="preserve">If you did not pick the leading edge you can </w:t>
+      </w:r>
+      <w:r>
+        <w:t>correct</w:t>
+      </w:r>
+      <w:r>
+        <w:t xml:space="preserve"> that by defining were you pick. F</w:t>
+      </w:r>
+      <w:r>
+        <w:t xml:space="preserve">or pick position in the meteor frame </w:t>
+      </w:r>
+      <w:r>
+        <w:t>ranging</w:t>
+      </w:r>
+      <w:r>
+        <w:t xml:space="preserve"> from 0 to 1, for leading edge picks is 0 for the centroid on the entire meteor is 0.5</w:t>
+      </w:r>
+      <w:r>
+        <w:t xml:space="preserve"> </w:t>
+      </w:r>
+      <w:r>
         <w:rPr>
           <w:color w:val="FF0000"/>
         </w:rPr>
-      </w:pPr>
-      <w:r>
-        <w:t xml:space="preserve">If you want to use all the data available you can do so by adding -all </w:t>
-      </w:r>
-      <w:r>
-        <w:rPr>
-          <w:color w:val="FF0000"/>
-        </w:rPr>
-        <w:t xml:space="preserve">but make sure the magnitude are </w:t>
-      </w:r>
-      <w:r>
-        <w:rPr>
-          <w:color w:val="FF0000"/>
-        </w:rPr>
-        <w:t>overlapping</w:t>
-      </w:r>
-      <w:r>
-        <w:rPr>
-          <w:color w:val="FF0000"/>
-        </w:rPr>
-        <w:t xml:space="preserve"> and the declaration are all computed from </w:t>
-      </w:r>
-      <w:r>
-        <w:rPr>
-          <w:color w:val="FF0000"/>
-        </w:rPr>
-        <w:t>t</w:t>
-      </w:r>
-      <w:r>
-        <w:rPr>
-          <w:color w:val="FF0000"/>
-        </w:rPr>
-        <w:t>he same pickle file or</w:t>
-      </w:r>
-      <w:r>
-        <w:rPr>
-          <w:color w:val="FF0000"/>
-        </w:rPr>
-        <w:t xml:space="preserve"> different reference lag will be on top of each other</w:t>
-      </w:r>
-      <w:r>
-        <w:rPr>
-          <w:color w:val="FF0000"/>
-        </w:rPr>
-        <w:t xml:space="preserve"> </w:t>
-      </w:r>
-      <w:r>
-        <w:rPr>
-          <w:color w:val="FF0000"/>
-        </w:rPr>
-        <w:t>(</w:t>
-      </w:r>
-      <w:r>
-        <w:rPr>
-          <w:color w:val="FF0000"/>
-        </w:rPr>
-        <w:t>i.e. run wmpl.</w:t>
-      </w:r>
-      <w:r>
-        <w:rPr>
-          <w:color w:val="FF0000"/>
-        </w:rPr>
-        <w:t>Formats</w:t>
-      </w:r>
-      <w:r>
-        <w:rPr>
-          <w:color w:val="FF0000"/>
-        </w:rPr>
-        <w:t>.ECSV.py with all the .</w:t>
-      </w:r>
-      <w:proofErr w:type="spellStart"/>
-      <w:r>
-        <w:rPr>
-          <w:color w:val="FF0000"/>
-        </w:rPr>
-        <w:t>ecsv</w:t>
-      </w:r>
-      <w:proofErr w:type="spellEnd"/>
-      <w:r>
-        <w:rPr>
-          <w:color w:val="FF0000"/>
-        </w:rPr>
-        <w:t xml:space="preserve"> files so that you have a .pickle file with the solution with all the camera data combined correctly</w:t>
-      </w:r>
-      <w:r>
-        <w:rPr>
-          <w:color w:val="FF0000"/>
-        </w:rPr>
-        <w:t>)</w:t>
-      </w:r>
-      <w:r>
-        <w:rPr>
-          <w:color w:val="FF0000"/>
-        </w:rPr>
-        <w:t>.</w:t>
+        <w:t>(centroid picks are mainly valid for fireball data)</w:t>
+      </w:r>
+      <w:r>
+        <w:t xml:space="preserve"> :</w:t>
       </w:r>
     </w:p>
     <w:p>
@@ -2524,149 +2632,9 @@
           <w:sz w:val="18"/>
           <w:szCs w:val="18"/>
         </w:rPr>
-        <w:t>-all</w:t>
-      </w:r>
-    </w:p>
-    <w:p>
-      <w:r>
-        <w:t xml:space="preserve">If you did not pick the leading edge you can </w:t>
-      </w:r>
-      <w:r>
-        <w:t>correct</w:t>
-      </w:r>
-      <w:r>
-        <w:t xml:space="preserve"> that by defining were you pick. F</w:t>
-      </w:r>
-      <w:r>
-        <w:t xml:space="preserve">or pick position in the meteor frame </w:t>
-      </w:r>
-      <w:r>
-        <w:t>ranging</w:t>
-      </w:r>
-      <w:r>
-        <w:t xml:space="preserve"> from 0 to 1, for leading edge picks is 0 for the centroid on the entire meteor is 0.5</w:t>
-      </w:r>
-      <w:r>
-        <w:t xml:space="preserve"> </w:t>
-      </w:r>
-      <w:r>
-        <w:rPr>
-          <w:color w:val="FF0000"/>
-        </w:rPr>
-        <w:t>(centroid picks are mainly valid for fireball data)</w:t>
-      </w:r>
-      <w:r>
-        <w:t xml:space="preserve"> :</w:t>
-      </w:r>
-    </w:p>
-    <w:p>
-      <w:pPr>
-        <w:rPr>
-          <w:rFonts w:ascii="Consolas" w:hAnsi="Consolas"/>
-          <w:color w:val="1F2328"/>
-          <w:sz w:val="18"/>
-          <w:szCs w:val="18"/>
-        </w:rPr>
-      </w:pPr>
-      <w:r>
-        <w:rPr>
-          <w:rFonts w:ascii="Consolas" w:hAnsi="Consolas"/>
-          <w:color w:val="1F2328"/>
-          <w:sz w:val="18"/>
-          <w:szCs w:val="18"/>
-        </w:rPr>
-        <w:t>python "WMPG-</w:t>
-      </w:r>
-      <w:proofErr w:type="spellStart"/>
-      <w:r>
-        <w:rPr>
-          <w:rFonts w:ascii="Consolas" w:hAnsi="Consolas"/>
-          <w:color w:val="1F2328"/>
-          <w:sz w:val="18"/>
-          <w:szCs w:val="18"/>
-        </w:rPr>
-        <w:t>repoMAX</w:t>
-      </w:r>
-      <w:proofErr w:type="spellEnd"/>
-      <w:r>
-        <w:rPr>
-          <w:rFonts w:ascii="Consolas" w:hAnsi="Consolas"/>
-          <w:color w:val="1F2328"/>
-          <w:sz w:val="18"/>
-          <w:szCs w:val="18"/>
-        </w:rPr>
-        <w:t>\Code\</w:t>
-      </w:r>
-      <w:proofErr w:type="spellStart"/>
-      <w:r>
-        <w:rPr>
-          <w:rFonts w:ascii="Consolas" w:hAnsi="Consolas"/>
-          <w:color w:val="1F2328"/>
-          <w:sz w:val="18"/>
-          <w:szCs w:val="18"/>
-        </w:rPr>
-        <w:t>DynNestSampl</w:t>
-      </w:r>
-      <w:proofErr w:type="spellEnd"/>
-      <w:r>
-        <w:rPr>
-          <w:rFonts w:ascii="Consolas" w:hAnsi="Consolas"/>
-          <w:color w:val="1F2328"/>
-          <w:sz w:val="18"/>
-          <w:szCs w:val="18"/>
-        </w:rPr>
-        <w:t>\DynNestSapl_metsim.py" "C:\Users\maxiv\Documents\INPUT-FOLDER,WMPG-repoMAX\Code\DynNestSampl\DynNestSapl_metsim.py" "C:\Users\maxiv\Documents\INPUT-FOLDER" --</w:t>
-      </w:r>
-      <w:proofErr w:type="spellStart"/>
-      <w:r>
-        <w:rPr>
-          <w:rFonts w:ascii="Consolas" w:hAnsi="Consolas"/>
-          <w:color w:val="1F2328"/>
-          <w:sz w:val="18"/>
-          <w:szCs w:val="18"/>
-        </w:rPr>
-        <w:t>output_dir</w:t>
-      </w:r>
-      <w:proofErr w:type="spellEnd"/>
-      <w:r>
-        <w:rPr>
-          <w:rFonts w:ascii="Consolas" w:hAnsi="Consolas"/>
-          <w:color w:val="1F2328"/>
-          <w:sz w:val="18"/>
-          <w:szCs w:val="18"/>
-        </w:rPr>
-        <w:t xml:space="preserve"> "C:\Users\maxiv\Desktop\OUTPUT-FOLDER" --prior "C:\Users\maxiv\WMPG-repoMAX\Code\DynNestSampl\</w:t>
-      </w:r>
-      <w:r>
-        <w:t xml:space="preserve"> </w:t>
-      </w:r>
-      <w:r>
-        <w:rPr>
-          <w:rFonts w:ascii="Consolas" w:hAnsi="Consolas"/>
-          <w:color w:val="1F2328"/>
-          <w:sz w:val="18"/>
-          <w:szCs w:val="18"/>
-        </w:rPr>
-        <w:t>stony_meteoroid_2frag</w:t>
-      </w:r>
-      <w:r>
-        <w:rPr>
-          <w:rFonts w:ascii="Consolas" w:hAnsi="Consolas"/>
-          <w:color w:val="1F2328"/>
-          <w:sz w:val="18"/>
-          <w:szCs w:val="18"/>
-        </w:rPr>
-        <w:t>.prior"</w:t>
-      </w:r>
-      <w:r>
-        <w:rPr>
-          <w:rFonts w:ascii="Consolas" w:hAnsi="Consolas"/>
-          <w:color w:val="1F2328"/>
-          <w:sz w:val="18"/>
-          <w:szCs w:val="18"/>
-        </w:rPr>
-        <w:t xml:space="preserve"> </w:t>
-      </w:r>
+        <w:t>--</w:t>
+      </w:r>
+      <w:proofErr w:type="spellStart"/>
       <w:r>
         <w:rPr>
           <w:rFonts w:ascii="Consolas" w:hAnsi="Consolas"/>
@@ -2676,9 +2644,9 @@
           <w:sz w:val="18"/>
           <w:szCs w:val="18"/>
         </w:rPr>
-        <w:t>--</w:t>
-      </w:r>
-      <w:proofErr w:type="spellStart"/>
+        <w:t>pick_pos</w:t>
+      </w:r>
+      <w:proofErr w:type="spellEnd"/>
       <w:r>
         <w:rPr>
           <w:rFonts w:ascii="Consolas" w:hAnsi="Consolas"/>
@@ -2688,9 +2656,160 @@
           <w:sz w:val="18"/>
           <w:szCs w:val="18"/>
         </w:rPr>
-        <w:t>pick_pos</w:t>
-      </w:r>
-      <w:proofErr w:type="spellEnd"/>
+        <w:t xml:space="preserve"> 0.5</w:t>
+      </w:r>
+    </w:p>
+    <w:p>
+      <w:r>
+        <w:t>You can specify the number of cores that the code will use by mentioning the precise number if not specify it is going to use all of them</w:t>
+      </w:r>
+      <w:r>
+        <w:t xml:space="preserve"> </w:t>
+      </w:r>
+      <w:r>
+        <w:rPr>
+          <w:color w:val="FF0000"/>
+        </w:rPr>
+        <w:t xml:space="preserve">(maybe useful if you still </w:t>
+      </w:r>
+      <w:proofErr w:type="spellStart"/>
+      <w:r>
+        <w:rPr>
+          <w:color w:val="FF0000"/>
+        </w:rPr>
+        <w:t>wanna</w:t>
+      </w:r>
+      <w:proofErr w:type="spellEnd"/>
+      <w:r>
+        <w:rPr>
+          <w:color w:val="FF0000"/>
+        </w:rPr>
+        <w:t xml:space="preserve"> open 200 tabs on your browser while </w:t>
+      </w:r>
+      <w:r>
+        <w:rPr>
+          <w:color w:val="FF0000"/>
+        </w:rPr>
+        <w:t>waiting</w:t>
+      </w:r>
+      <w:r>
+        <w:rPr>
+          <w:color w:val="FF0000"/>
+        </w:rPr>
+        <w:t xml:space="preserve"> for the run to finish)</w:t>
+      </w:r>
+      <w:r>
+        <w:t>:</w:t>
+      </w:r>
+    </w:p>
+    <w:p>
+      <w:pPr>
+        <w:rPr>
+          <w:rFonts w:ascii="Consolas" w:hAnsi="Consolas"/>
+          <w:color w:val="1F2328"/>
+          <w:sz w:val="18"/>
+          <w:szCs w:val="18"/>
+        </w:rPr>
+      </w:pPr>
+      <w:r>
+        <w:rPr>
+          <w:rFonts w:ascii="Consolas" w:hAnsi="Consolas"/>
+          <w:color w:val="1F2328"/>
+          <w:sz w:val="18"/>
+          <w:szCs w:val="18"/>
+        </w:rPr>
+        <w:t>python "WMPG-</w:t>
+      </w:r>
+      <w:proofErr w:type="spellStart"/>
+      <w:r>
+        <w:rPr>
+          <w:rFonts w:ascii="Consolas" w:hAnsi="Consolas"/>
+          <w:color w:val="1F2328"/>
+          <w:sz w:val="18"/>
+          <w:szCs w:val="18"/>
+        </w:rPr>
+        <w:t>repoMAX</w:t>
+      </w:r>
+      <w:proofErr w:type="spellEnd"/>
+      <w:r>
+        <w:rPr>
+          <w:rFonts w:ascii="Consolas" w:hAnsi="Consolas"/>
+          <w:color w:val="1F2328"/>
+          <w:sz w:val="18"/>
+          <w:szCs w:val="18"/>
+        </w:rPr>
+        <w:t>\Code\</w:t>
+      </w:r>
+      <w:proofErr w:type="spellStart"/>
+      <w:r>
+        <w:rPr>
+          <w:rFonts w:ascii="Consolas" w:hAnsi="Consolas"/>
+          <w:color w:val="1F2328"/>
+          <w:sz w:val="18"/>
+          <w:szCs w:val="18"/>
+        </w:rPr>
+        <w:t>DynNestSampl</w:t>
+      </w:r>
+      <w:proofErr w:type="spellEnd"/>
+      <w:r>
+        <w:rPr>
+          <w:rFonts w:ascii="Consolas" w:hAnsi="Consolas"/>
+          <w:color w:val="1F2328"/>
+          <w:sz w:val="18"/>
+          <w:szCs w:val="18"/>
+        </w:rPr>
+        <w:t>\DynNestSapl_metsim.py" "C:\Users\maxiv\Documents\INPUT-FOLDER,WMPG-repoMAX\Code\DynNestSampl\DynNestSapl_metsim.py" "C:\Users\maxiv\Documents\INPUT-FOLDER" --</w:t>
+      </w:r>
+      <w:proofErr w:type="spellStart"/>
+      <w:r>
+        <w:rPr>
+          <w:rFonts w:ascii="Consolas" w:hAnsi="Consolas"/>
+          <w:color w:val="1F2328"/>
+          <w:sz w:val="18"/>
+          <w:szCs w:val="18"/>
+        </w:rPr>
+        <w:t>output_dir</w:t>
+      </w:r>
+      <w:proofErr w:type="spellEnd"/>
+      <w:r>
+        <w:rPr>
+          <w:rFonts w:ascii="Consolas" w:hAnsi="Consolas"/>
+          <w:color w:val="1F2328"/>
+          <w:sz w:val="18"/>
+          <w:szCs w:val="18"/>
+        </w:rPr>
+        <w:t xml:space="preserve"> "C:\Users\maxiv\Desktop\OUTPUT-FOLDER" --prior "C:\Users\maxiv\WMPG-repoMAX\Code\DynNestSampl\</w:t>
+      </w:r>
+      <w:r>
+        <w:t xml:space="preserve"> </w:t>
+      </w:r>
+      <w:r>
+        <w:rPr>
+          <w:rFonts w:ascii="Consolas" w:hAnsi="Consolas"/>
+          <w:color w:val="1F2328"/>
+          <w:sz w:val="18"/>
+          <w:szCs w:val="18"/>
+        </w:rPr>
+        <w:t>stony_meteoroid_2frag</w:t>
+      </w:r>
+      <w:r>
+        <w:rPr>
+          <w:rFonts w:ascii="Consolas" w:hAnsi="Consolas"/>
+          <w:color w:val="1F2328"/>
+          <w:sz w:val="18"/>
+          <w:szCs w:val="18"/>
+        </w:rPr>
+        <w:t>.prior"</w:t>
+      </w:r>
+      <w:r>
+        <w:rPr>
+          <w:rFonts w:ascii="Consolas" w:hAnsi="Consolas"/>
+          <w:color w:val="1F2328"/>
+          <w:sz w:val="18"/>
+          <w:szCs w:val="18"/>
+        </w:rPr>
+        <w:t xml:space="preserve"> </w:t>
+      </w:r>
       <w:r>
         <w:rPr>
           <w:rFonts w:ascii="Consolas" w:hAnsi="Consolas"/>
@@ -2700,159 +2819,7 @@
           <w:sz w:val="18"/>
           <w:szCs w:val="18"/>
         </w:rPr>
-        <w:t xml:space="preserve"> 0.5</w:t>
-      </w:r>
-    </w:p>
-    <w:p>
-      <w:r>
-        <w:t>You can specify the number of cores that the code will use by mentioning the precise number if not specify it is going to use all of them</w:t>
-      </w:r>
-      <w:r>
-        <w:t xml:space="preserve"> </w:t>
-      </w:r>
-      <w:r>
-        <w:rPr>
-          <w:color w:val="FF0000"/>
-        </w:rPr>
-        <w:t xml:space="preserve">(maybe useful if you still </w:t>
-      </w:r>
-      <w:proofErr w:type="spellStart"/>
-      <w:r>
-        <w:rPr>
-          <w:color w:val="FF0000"/>
-        </w:rPr>
-        <w:t>wanna</w:t>
-      </w:r>
-      <w:proofErr w:type="spellEnd"/>
-      <w:r>
-        <w:rPr>
-          <w:color w:val="FF0000"/>
-        </w:rPr>
-        <w:t xml:space="preserve"> open 200 tabs on your browser while </w:t>
-      </w:r>
-      <w:r>
-        <w:rPr>
-          <w:color w:val="FF0000"/>
-        </w:rPr>
-        <w:t>waiting</w:t>
-      </w:r>
-      <w:r>
-        <w:rPr>
-          <w:color w:val="FF0000"/>
-        </w:rPr>
-        <w:t xml:space="preserve"> for the run to finish)</w:t>
-      </w:r>
-      <w:r>
-        <w:t>:</w:t>
-      </w:r>
-    </w:p>
-    <w:p>
-      <w:pPr>
-        <w:rPr>
-          <w:rFonts w:ascii="Consolas" w:hAnsi="Consolas"/>
-          <w:color w:val="1F2328"/>
-          <w:sz w:val="18"/>
-          <w:szCs w:val="18"/>
-        </w:rPr>
-      </w:pPr>
-      <w:r>
-        <w:rPr>
-          <w:rFonts w:ascii="Consolas" w:hAnsi="Consolas"/>
-          <w:color w:val="1F2328"/>
-          <w:sz w:val="18"/>
-          <w:szCs w:val="18"/>
-        </w:rPr>
-        <w:t>python "WMPG-</w:t>
-      </w:r>
-      <w:proofErr w:type="spellStart"/>
-      <w:r>
-        <w:rPr>
-          <w:rFonts w:ascii="Consolas" w:hAnsi="Consolas"/>
-          <w:color w:val="1F2328"/>
-          <w:sz w:val="18"/>
-          <w:szCs w:val="18"/>
-        </w:rPr>
-        <w:t>repoMAX</w:t>
-      </w:r>
-      <w:proofErr w:type="spellEnd"/>
-      <w:r>
-        <w:rPr>
-          <w:rFonts w:ascii="Consolas" w:hAnsi="Consolas"/>
-          <w:color w:val="1F2328"/>
-          <w:sz w:val="18"/>
-          <w:szCs w:val="18"/>
-        </w:rPr>
-        <w:t>\Code\</w:t>
-      </w:r>
-      <w:proofErr w:type="spellStart"/>
-      <w:r>
-        <w:rPr>
-          <w:rFonts w:ascii="Consolas" w:hAnsi="Consolas"/>
-          <w:color w:val="1F2328"/>
-          <w:sz w:val="18"/>
-          <w:szCs w:val="18"/>
-        </w:rPr>
-        <w:t>DynNestSampl</w:t>
-      </w:r>
-      <w:proofErr w:type="spellEnd"/>
-      <w:r>
-        <w:rPr>
-          <w:rFonts w:ascii="Consolas" w:hAnsi="Consolas"/>
-          <w:color w:val="1F2328"/>
-          <w:sz w:val="18"/>
-          <w:szCs w:val="18"/>
-        </w:rPr>
-        <w:t>\DynNestSapl_metsim.py" "C:\Users\maxiv\Documents\INPUT-FOLDER,WMPG-repoMAX\Code\DynNestSampl\DynNestSapl_metsim.py" "C:\Users\maxiv\Documents\INPUT-FOLDER" --</w:t>
-      </w:r>
-      <w:proofErr w:type="spellStart"/>
-      <w:r>
-        <w:rPr>
-          <w:rFonts w:ascii="Consolas" w:hAnsi="Consolas"/>
-          <w:color w:val="1F2328"/>
-          <w:sz w:val="18"/>
-          <w:szCs w:val="18"/>
-        </w:rPr>
-        <w:t>output_dir</w:t>
-      </w:r>
-      <w:proofErr w:type="spellEnd"/>
-      <w:r>
-        <w:rPr>
-          <w:rFonts w:ascii="Consolas" w:hAnsi="Consolas"/>
-          <w:color w:val="1F2328"/>
-          <w:sz w:val="18"/>
-          <w:szCs w:val="18"/>
-        </w:rPr>
-        <w:t xml:space="preserve"> "C:\Users\maxiv\Desktop\OUTPUT-FOLDER" --prior "C:\Users\maxiv\WMPG-repoMAX\Code\DynNestSampl\</w:t>
-      </w:r>
-      <w:r>
-        <w:t xml:space="preserve"> </w:t>
-      </w:r>
-      <w:r>
-        <w:rPr>
-          <w:rFonts w:ascii="Consolas" w:hAnsi="Consolas"/>
-          <w:color w:val="1F2328"/>
-          <w:sz w:val="18"/>
-          <w:szCs w:val="18"/>
-        </w:rPr>
-        <w:t>stony_meteoroid_2frag</w:t>
-      </w:r>
-      <w:r>
-        <w:rPr>
-          <w:rFonts w:ascii="Consolas" w:hAnsi="Consolas"/>
-          <w:color w:val="1F2328"/>
-          <w:sz w:val="18"/>
-          <w:szCs w:val="18"/>
-        </w:rPr>
-        <w:t>.prior"</w:t>
-      </w:r>
-      <w:r>
-        <w:rPr>
-          <w:rFonts w:ascii="Consolas" w:hAnsi="Consolas"/>
-          <w:color w:val="1F2328"/>
-          <w:sz w:val="18"/>
-          <w:szCs w:val="18"/>
-        </w:rPr>
-        <w:t xml:space="preserve"> </w:t>
+        <w:t>–</w:t>
       </w:r>
       <w:r>
         <w:rPr>
@@ -2863,7 +2830,7 @@
           <w:sz w:val="18"/>
           <w:szCs w:val="18"/>
         </w:rPr>
-        <w:t>–</w:t>
+        <w:t>-</w:t>
       </w:r>
       <w:r>
         <w:rPr>
@@ -2874,17 +2841,6 @@
           <w:sz w:val="18"/>
           <w:szCs w:val="18"/>
         </w:rPr>
-        <w:t>-</w:t>
-      </w:r>
-      <w:r>
-        <w:rPr>
-          <w:rFonts w:ascii="Consolas" w:hAnsi="Consolas"/>
-          <w:b/>
-          <w:bCs/>
-          <w:color w:val="1F2328"/>
-          <w:sz w:val="18"/>
-          <w:szCs w:val="18"/>
-        </w:rPr>
         <w:t>cores 7</w:t>
       </w:r>
     </w:p>
@@ -2898,37 +2854,6 @@
         </w:rPr>
       </w:pPr>
     </w:p>
-    <w:p>
-      <w:pPr>
-        <w:rPr>
-          <w:rFonts w:ascii="Consolas" w:hAnsi="Consolas"/>
-          <w:color w:val="1F2328"/>
-          <w:sz w:val="18"/>
-          <w:szCs w:val="18"/>
-        </w:rPr>
-      </w:pPr>
-    </w:p>
-    <w:p>
-      <w:pPr>
-        <w:rPr>
-          <w:rFonts w:ascii="Consolas" w:hAnsi="Consolas"/>
-          <w:color w:val="1F2328"/>
-          <w:sz w:val="18"/>
-          <w:szCs w:val="18"/>
-        </w:rPr>
-      </w:pPr>
-    </w:p>
-    <w:p>
-      <w:pPr>
-        <w:rPr>
-          <w:rFonts w:ascii="Consolas" w:hAnsi="Consolas"/>
-          <w:color w:val="1F2328"/>
-          <w:sz w:val="18"/>
-          <w:szCs w:val="18"/>
-        </w:rPr>
-      </w:pPr>
-    </w:p>
-    <w:p/>
     <w:p>
       <w:pPr>
         <w:spacing w:after="0" w:line="240" w:lineRule="auto"/>
@@ -3708,6 +3633,7 @@
   <w:style w:type="character" w:default="1" w:styleId="DefaultParagraphFont">
     <w:name w:val="Default Paragraph Font"/>
     <w:uiPriority w:val="1"/>
+    <w:semiHidden/>
     <w:unhideWhenUsed/>
   </w:style>
   <w:style w:type="table" w:default="1" w:styleId="TableNormal">

</xml_diff>

<commit_message>
Edits plot for iron and avoid error in case lum.eff. is zero
</commit_message>
<xml_diff>
--- a/Code/DynNestSampl/how_to_run-DynNestSapl_metsim.docx
+++ b/Code/DynNestSampl/how_to_run-DynNestSapl_metsim.docx
@@ -77,13 +77,11 @@
         <w:t xml:space="preserve"> by simply running again the same command</w:t>
       </w:r>
       <w:r>
-        <w:t xml:space="preserve"> </w:t>
-      </w:r>
-      <w:proofErr w:type="spellStart"/>
-      <w:r>
-        <w:t>mak</w:t>
-      </w:r>
-      <w:proofErr w:type="spellEnd"/>
+        <w:t xml:space="preserve"> mak</w:t>
+      </w:r>
+      <w:r>
+        <w:t>e</w:t>
+      </w:r>
       <w:r>
         <w:t xml:space="preserve"> sure to keep the .</w:t>
       </w:r>

</xml_diff>